<commit_message>
docx helper functions py created - Risk Metrics breakdown and tables inserted to Word doc
</commit_message>
<xml_diff>
--- a/src/tmp/wip_document.docx
+++ b/src/tmp/wip_document.docx
@@ -3328,6 +3328,473 @@
         <w:t>WAFR Report</w:t>
       </w:r>
     </w:p>
+    <w:p>
+      <w:pPr>
+        <w:pStyle w:val="Heading1"/>
+      </w:pPr>
+      <w:r>
+        <w:t>Risk Breakdown by Pillar</w:t>
+      </w:r>
+    </w:p>
+    <w:p/>
+    <w:tbl>
+      <w:tblPr>
+        <w:tblW w:type="auto" w:w="0"/>
+        <w:tblLook w:firstColumn="1" w:firstRow="1" w:lastColumn="0" w:lastRow="0" w:noHBand="0" w:noVBand="1" w:val="04A0"/>
+      </w:tblPr>
+      <w:tblGrid>
+        <w:gridCol w:w="1720"/>
+        <w:gridCol w:w="1720"/>
+        <w:gridCol w:w="1720"/>
+        <w:gridCol w:w="1720"/>
+        <w:gridCol w:w="1720"/>
+        <w:gridCol w:w="1720"/>
+      </w:tblGrid>
+      <w:tr>
+        <w:tc>
+          <w:tcPr>
+            <w:tcW w:type="dxa" w:w="1720"/>
+          </w:tcPr>
+          <w:p>
+            <w:r>
+              <w:t>Name</w:t>
+            </w:r>
+          </w:p>
+        </w:tc>
+        <w:tc>
+          <w:tcPr>
+            <w:tcW w:type="dxa" w:w="1720"/>
+          </w:tcPr>
+          <w:p>
+            <w:r>
+              <w:t>Unanswered</w:t>
+            </w:r>
+          </w:p>
+        </w:tc>
+        <w:tc>
+          <w:tcPr>
+            <w:tcW w:type="dxa" w:w="1720"/>
+          </w:tcPr>
+          <w:p>
+            <w:r>
+              <w:t>High</w:t>
+            </w:r>
+          </w:p>
+        </w:tc>
+        <w:tc>
+          <w:tcPr>
+            <w:tcW w:type="dxa" w:w="1720"/>
+          </w:tcPr>
+          <w:p>
+            <w:r>
+              <w:t>Medium</w:t>
+            </w:r>
+          </w:p>
+        </w:tc>
+        <w:tc>
+          <w:tcPr>
+            <w:tcW w:type="dxa" w:w="1720"/>
+          </w:tcPr>
+          <w:p>
+            <w:r>
+              <w:t>None</w:t>
+            </w:r>
+          </w:p>
+        </w:tc>
+        <w:tc>
+          <w:tcPr>
+            <w:tcW w:type="dxa" w:w="1720"/>
+          </w:tcPr>
+          <w:p>
+            <w:r>
+              <w:t>NotApplicable</w:t>
+            </w:r>
+          </w:p>
+        </w:tc>
+      </w:tr>
+      <w:tr>
+        <w:tc>
+          <w:tcPr>
+            <w:tcW w:type="dxa" w:w="1720"/>
+          </w:tcPr>
+          <w:p>
+            <w:r>
+              <w:t>Operational Excellence</w:t>
+            </w:r>
+          </w:p>
+        </w:tc>
+        <w:tc>
+          <w:tcPr>
+            <w:tcW w:type="dxa" w:w="1720"/>
+          </w:tcPr>
+          <w:p>
+            <w:r>
+              <w:t>0</w:t>
+            </w:r>
+          </w:p>
+        </w:tc>
+        <w:tc>
+          <w:tcPr>
+            <w:tcW w:type="dxa" w:w="1720"/>
+          </w:tcPr>
+          <w:p>
+            <w:r>
+              <w:t>3</w:t>
+            </w:r>
+          </w:p>
+        </w:tc>
+        <w:tc>
+          <w:tcPr>
+            <w:tcW w:type="dxa" w:w="1720"/>
+          </w:tcPr>
+          <w:p>
+            <w:r>
+              <w:t>1</w:t>
+            </w:r>
+          </w:p>
+        </w:tc>
+        <w:tc>
+          <w:tcPr>
+            <w:tcW w:type="dxa" w:w="1720"/>
+          </w:tcPr>
+          <w:p>
+            <w:r>
+              <w:t>7</w:t>
+            </w:r>
+          </w:p>
+        </w:tc>
+        <w:tc>
+          <w:tcPr>
+            <w:tcW w:type="dxa" w:w="1720"/>
+          </w:tcPr>
+          <w:p>
+            <w:r>
+              <w:t>0</w:t>
+            </w:r>
+          </w:p>
+        </w:tc>
+      </w:tr>
+      <w:tr>
+        <w:tc>
+          <w:tcPr>
+            <w:tcW w:type="dxa" w:w="1720"/>
+          </w:tcPr>
+          <w:p>
+            <w:r>
+              <w:t>Security</w:t>
+            </w:r>
+          </w:p>
+        </w:tc>
+        <w:tc>
+          <w:tcPr>
+            <w:tcW w:type="dxa" w:w="1720"/>
+          </w:tcPr>
+          <w:p>
+            <w:r>
+              <w:t>0</w:t>
+            </w:r>
+          </w:p>
+        </w:tc>
+        <w:tc>
+          <w:tcPr>
+            <w:tcW w:type="dxa" w:w="1720"/>
+          </w:tcPr>
+          <w:p>
+            <w:r>
+              <w:t>4</w:t>
+            </w:r>
+          </w:p>
+        </w:tc>
+        <w:tc>
+          <w:tcPr>
+            <w:tcW w:type="dxa" w:w="1720"/>
+          </w:tcPr>
+          <w:p>
+            <w:r>
+              <w:t>6</w:t>
+            </w:r>
+          </w:p>
+        </w:tc>
+        <w:tc>
+          <w:tcPr>
+            <w:tcW w:type="dxa" w:w="1720"/>
+          </w:tcPr>
+          <w:p>
+            <w:r>
+              <w:t>1</w:t>
+            </w:r>
+          </w:p>
+        </w:tc>
+        <w:tc>
+          <w:tcPr>
+            <w:tcW w:type="dxa" w:w="1720"/>
+          </w:tcPr>
+          <w:p>
+            <w:r>
+              <w:t>0</w:t>
+            </w:r>
+          </w:p>
+        </w:tc>
+      </w:tr>
+      <w:tr>
+        <w:tc>
+          <w:tcPr>
+            <w:tcW w:type="dxa" w:w="1720"/>
+          </w:tcPr>
+          <w:p>
+            <w:r>
+              <w:t>Reliability</w:t>
+            </w:r>
+          </w:p>
+        </w:tc>
+        <w:tc>
+          <w:tcPr>
+            <w:tcW w:type="dxa" w:w="1720"/>
+          </w:tcPr>
+          <w:p>
+            <w:r>
+              <w:t>0</w:t>
+            </w:r>
+          </w:p>
+        </w:tc>
+        <w:tc>
+          <w:tcPr>
+            <w:tcW w:type="dxa" w:w="1720"/>
+          </w:tcPr>
+          <w:p>
+            <w:r>
+              <w:t>6</w:t>
+            </w:r>
+          </w:p>
+        </w:tc>
+        <w:tc>
+          <w:tcPr>
+            <w:tcW w:type="dxa" w:w="1720"/>
+          </w:tcPr>
+          <w:p>
+            <w:r>
+              <w:t>4</w:t>
+            </w:r>
+          </w:p>
+        </w:tc>
+        <w:tc>
+          <w:tcPr>
+            <w:tcW w:type="dxa" w:w="1720"/>
+          </w:tcPr>
+          <w:p>
+            <w:r>
+              <w:t>3</w:t>
+            </w:r>
+          </w:p>
+        </w:tc>
+        <w:tc>
+          <w:tcPr>
+            <w:tcW w:type="dxa" w:w="1720"/>
+          </w:tcPr>
+          <w:p>
+            <w:r>
+              <w:t>0</w:t>
+            </w:r>
+          </w:p>
+        </w:tc>
+      </w:tr>
+      <w:tr>
+        <w:tc>
+          <w:tcPr>
+            <w:tcW w:type="dxa" w:w="1720"/>
+          </w:tcPr>
+          <w:p>
+            <w:r>
+              <w:t>Performance Efficiency</w:t>
+            </w:r>
+          </w:p>
+        </w:tc>
+        <w:tc>
+          <w:tcPr>
+            <w:tcW w:type="dxa" w:w="1720"/>
+          </w:tcPr>
+          <w:p>
+            <w:r>
+              <w:t>0</w:t>
+            </w:r>
+          </w:p>
+        </w:tc>
+        <w:tc>
+          <w:tcPr>
+            <w:tcW w:type="dxa" w:w="1720"/>
+          </w:tcPr>
+          <w:p>
+            <w:r>
+              <w:t>5</w:t>
+            </w:r>
+          </w:p>
+        </w:tc>
+        <w:tc>
+          <w:tcPr>
+            <w:tcW w:type="dxa" w:w="1720"/>
+          </w:tcPr>
+          <w:p>
+            <w:r>
+              <w:t>1</w:t>
+            </w:r>
+          </w:p>
+        </w:tc>
+        <w:tc>
+          <w:tcPr>
+            <w:tcW w:type="dxa" w:w="1720"/>
+          </w:tcPr>
+          <w:p>
+            <w:r>
+              <w:t>2</w:t>
+            </w:r>
+          </w:p>
+        </w:tc>
+        <w:tc>
+          <w:tcPr>
+            <w:tcW w:type="dxa" w:w="1720"/>
+          </w:tcPr>
+          <w:p>
+            <w:r>
+              <w:t>0</w:t>
+            </w:r>
+          </w:p>
+        </w:tc>
+      </w:tr>
+      <w:tr>
+        <w:tc>
+          <w:tcPr>
+            <w:tcW w:type="dxa" w:w="1720"/>
+          </w:tcPr>
+          <w:p>
+            <w:r>
+              <w:t>Cost Optimization</w:t>
+            </w:r>
+          </w:p>
+        </w:tc>
+        <w:tc>
+          <w:tcPr>
+            <w:tcW w:type="dxa" w:w="1720"/>
+          </w:tcPr>
+          <w:p>
+            <w:r>
+              <w:t>0</w:t>
+            </w:r>
+          </w:p>
+        </w:tc>
+        <w:tc>
+          <w:tcPr>
+            <w:tcW w:type="dxa" w:w="1720"/>
+          </w:tcPr>
+          <w:p>
+            <w:r>
+              <w:t>4</w:t>
+            </w:r>
+          </w:p>
+        </w:tc>
+        <w:tc>
+          <w:tcPr>
+            <w:tcW w:type="dxa" w:w="1720"/>
+          </w:tcPr>
+          <w:p>
+            <w:r>
+              <w:t>3</w:t>
+            </w:r>
+          </w:p>
+        </w:tc>
+        <w:tc>
+          <w:tcPr>
+            <w:tcW w:type="dxa" w:w="1720"/>
+          </w:tcPr>
+          <w:p>
+            <w:r>
+              <w:t>4</w:t>
+            </w:r>
+          </w:p>
+        </w:tc>
+        <w:tc>
+          <w:tcPr>
+            <w:tcW w:type="dxa" w:w="1720"/>
+          </w:tcPr>
+          <w:p>
+            <w:r>
+              <w:t>0</w:t>
+            </w:r>
+          </w:p>
+        </w:tc>
+      </w:tr>
+      <w:tr>
+        <w:tc>
+          <w:tcPr>
+            <w:tcW w:type="dxa" w:w="1720"/>
+          </w:tcPr>
+          <w:p>
+            <w:r>
+              <w:t>Sustainability</w:t>
+            </w:r>
+          </w:p>
+        </w:tc>
+        <w:tc>
+          <w:tcPr>
+            <w:tcW w:type="dxa" w:w="1720"/>
+          </w:tcPr>
+          <w:p>
+            <w:r>
+              <w:t>0</w:t>
+            </w:r>
+          </w:p>
+        </w:tc>
+        <w:tc>
+          <w:tcPr>
+            <w:tcW w:type="dxa" w:w="1720"/>
+          </w:tcPr>
+          <w:p>
+            <w:r>
+              <w:t>0</w:t>
+            </w:r>
+          </w:p>
+        </w:tc>
+        <w:tc>
+          <w:tcPr>
+            <w:tcW w:type="dxa" w:w="1720"/>
+          </w:tcPr>
+          <w:p>
+            <w:r>
+              <w:t>5</w:t>
+            </w:r>
+          </w:p>
+        </w:tc>
+        <w:tc>
+          <w:tcPr>
+            <w:tcW w:type="dxa" w:w="1720"/>
+          </w:tcPr>
+          <w:p>
+            <w:r>
+              <w:t>1</w:t>
+            </w:r>
+          </w:p>
+        </w:tc>
+        <w:tc>
+          <w:tcPr>
+            <w:tcW w:type="dxa" w:w="1720"/>
+          </w:tcPr>
+          <w:p>
+            <w:r>
+              <w:t>0</w:t>
+            </w:r>
+          </w:p>
+        </w:tc>
+      </w:tr>
+    </w:tbl>
+    <w:p/>
+    <w:p>
+      <w:pPr>
+        <w:pStyle w:val="Heading1"/>
+      </w:pPr>
+      <w:r>
+        <w:t>High Risk Items</w:t>
+      </w:r>
+    </w:p>
+    <w:p/>
     <w:tbl>
       <w:tblPr>
         <w:tblStyle w:val="TableGrid"/>
@@ -5988,6 +6455,1763 @@
           <w:p>
             <w:r>
               <w:t>Implement services to reduce data transfer costs</w:t>
+            </w:r>
+          </w:p>
+        </w:tc>
+      </w:tr>
+    </w:tbl>
+    <w:p/>
+    <w:p>
+      <w:pPr>
+        <w:pStyle w:val="Heading1"/>
+      </w:pPr>
+      <w:r>
+        <w:t>Medium Risk Items</w:t>
+      </w:r>
+    </w:p>
+    <w:p/>
+    <w:tbl>
+      <w:tblPr>
+        <w:tblStyle w:val="TableGrid"/>
+        <w:tblW w:type="auto" w:w="0"/>
+        <w:tblLook w:firstColumn="1" w:firstRow="1" w:lastColumn="0" w:lastRow="0" w:noHBand="0" w:noVBand="1" w:val="04A0"/>
+      </w:tblPr>
+      <w:tblGrid>
+        <w:gridCol w:w="3440"/>
+        <w:gridCol w:w="3440"/>
+        <w:gridCol w:w="3440"/>
+      </w:tblGrid>
+      <w:tr>
+        <w:tc>
+          <w:tcPr>
+            <w:tcW w:type="dxa" w:w="3440"/>
+            <w:vAlign w:val="center"/>
+          </w:tcPr>
+          <w:p>
+            <w:r>
+              <w:t>Pillar Name</w:t>
+            </w:r>
+          </w:p>
+        </w:tc>
+        <w:tc>
+          <w:tcPr>
+            <w:tcW w:type="dxa" w:w="3440"/>
+            <w:vAlign w:val="center"/>
+          </w:tcPr>
+          <w:p>
+            <w:r>
+              <w:t>Question Title</w:t>
+            </w:r>
+          </w:p>
+        </w:tc>
+        <w:tc>
+          <w:tcPr>
+            <w:tcW w:type="dxa" w:w="3440"/>
+            <w:vAlign w:val="center"/>
+          </w:tcPr>
+          <w:p>
+            <w:r>
+              <w:t>Best Practice Choice</w:t>
+            </w:r>
+          </w:p>
+        </w:tc>
+      </w:tr>
+      <w:tr>
+        <w:tc>
+          <w:tcPr>
+            <w:tcW w:type="dxa" w:w="3440"/>
+            <w:vMerge w:val="restart"/>
+            <w:vAlign w:val="center"/>
+          </w:tcPr>
+          <w:p>
+            <w:r>
+              <w:t>Operational Excellence</w:t>
+            </w:r>
+          </w:p>
+        </w:tc>
+        <w:tc>
+          <w:tcPr>
+            <w:tcW w:type="dxa" w:w="3440"/>
+            <w:vMerge w:val="restart"/>
+            <w:vAlign w:val="center"/>
+          </w:tcPr>
+          <w:p>
+            <w:r>
+              <w:t>OPS 7. How do you know that you are ready to support a workload?</w:t>
+            </w:r>
+          </w:p>
+        </w:tc>
+        <w:tc>
+          <w:tcPr>
+            <w:tcW w:type="dxa" w:w="3440"/>
+            <w:vAlign w:val="center"/>
+          </w:tcPr>
+          <w:p>
+            <w:r>
+              <w:t>Use playbooks to investigate issues</w:t>
+            </w:r>
+          </w:p>
+        </w:tc>
+      </w:tr>
+      <w:tr>
+        <w:tc>
+          <w:tcPr>
+            <w:tcW w:type="dxa" w:w="3440"/>
+            <w:vMerge/>
+          </w:tcPr>
+          <w:p/>
+        </w:tc>
+        <w:tc>
+          <w:tcPr>
+            <w:tcW w:type="dxa" w:w="3440"/>
+            <w:vMerge/>
+          </w:tcPr>
+          <w:p/>
+        </w:tc>
+        <w:tc>
+          <w:tcPr>
+            <w:tcW w:type="dxa" w:w="3440"/>
+            <w:vAlign w:val="center"/>
+          </w:tcPr>
+          <w:p>
+            <w:r>
+              <w:t>Enable support plans for production workloads</w:t>
+            </w:r>
+          </w:p>
+        </w:tc>
+      </w:tr>
+      <w:tr>
+        <w:tc>
+          <w:tcPr>
+            <w:tcW w:type="dxa" w:w="3440"/>
+            <w:vMerge/>
+          </w:tcPr>
+          <w:p/>
+        </w:tc>
+        <w:tc>
+          <w:tcPr>
+            <w:tcW w:type="dxa" w:w="3440"/>
+            <w:vMerge/>
+          </w:tcPr>
+          <w:p/>
+        </w:tc>
+        <w:tc>
+          <w:tcPr>
+            <w:tcW w:type="dxa" w:w="3440"/>
+            <w:vAlign w:val="center"/>
+          </w:tcPr>
+          <w:p>
+            <w:r>
+              <w:t>None of these</w:t>
+            </w:r>
+          </w:p>
+        </w:tc>
+      </w:tr>
+      <w:tr>
+        <w:tc>
+          <w:tcPr>
+            <w:tcW w:type="dxa" w:w="3440"/>
+            <w:vMerge w:val="restart"/>
+            <w:vAlign w:val="center"/>
+          </w:tcPr>
+          <w:p>
+            <w:r>
+              <w:t>Security</w:t>
+            </w:r>
+          </w:p>
+        </w:tc>
+        <w:tc>
+          <w:tcPr>
+            <w:tcW w:type="dxa" w:w="3440"/>
+            <w:vMerge w:val="restart"/>
+            <w:vAlign w:val="center"/>
+          </w:tcPr>
+          <w:p>
+            <w:r>
+              <w:t>SEC 1. How do you securely operate your workload?</w:t>
+            </w:r>
+          </w:p>
+        </w:tc>
+        <w:tc>
+          <w:tcPr>
+            <w:tcW w:type="dxa" w:w="3440"/>
+            <w:vAlign w:val="center"/>
+          </w:tcPr>
+          <w:p>
+            <w:r>
+              <w:t>Automate testing and validation of security controls in pipelines</w:t>
+            </w:r>
+          </w:p>
+        </w:tc>
+      </w:tr>
+      <w:tr>
+        <w:tc>
+          <w:tcPr>
+            <w:tcW w:type="dxa" w:w="3440"/>
+            <w:vMerge/>
+          </w:tcPr>
+          <w:p/>
+        </w:tc>
+        <w:tc>
+          <w:tcPr>
+            <w:tcW w:type="dxa" w:w="3440"/>
+            <w:vMerge/>
+          </w:tcPr>
+          <w:p/>
+        </w:tc>
+        <w:tc>
+          <w:tcPr>
+            <w:tcW w:type="dxa" w:w="3440"/>
+            <w:vAlign w:val="center"/>
+          </w:tcPr>
+          <w:p>
+            <w:r>
+              <w:t>None of these</w:t>
+            </w:r>
+          </w:p>
+        </w:tc>
+      </w:tr>
+      <w:tr>
+        <w:tc>
+          <w:tcPr>
+            <w:tcW w:type="dxa" w:w="3440"/>
+            <w:vMerge w:val="restart"/>
+            <w:vAlign w:val="center"/>
+          </w:tcPr>
+          <w:p>
+            <w:r>
+              <w:t>Security</w:t>
+            </w:r>
+          </w:p>
+        </w:tc>
+        <w:tc>
+          <w:tcPr>
+            <w:tcW w:type="dxa" w:w="3440"/>
+            <w:vMerge w:val="restart"/>
+            <w:vAlign w:val="center"/>
+          </w:tcPr>
+          <w:p>
+            <w:r>
+              <w:t>SEC 3. How do you manage permissions for people and machines?</w:t>
+            </w:r>
+          </w:p>
+        </w:tc>
+        <w:tc>
+          <w:tcPr>
+            <w:tcW w:type="dxa" w:w="3440"/>
+            <w:vAlign w:val="center"/>
+          </w:tcPr>
+          <w:p>
+            <w:r>
+              <w:t>Share resources securely within your organization</w:t>
+            </w:r>
+          </w:p>
+        </w:tc>
+      </w:tr>
+      <w:tr>
+        <w:tc>
+          <w:tcPr>
+            <w:tcW w:type="dxa" w:w="3440"/>
+            <w:vMerge/>
+          </w:tcPr>
+          <w:p/>
+        </w:tc>
+        <w:tc>
+          <w:tcPr>
+            <w:tcW w:type="dxa" w:w="3440"/>
+            <w:vMerge/>
+          </w:tcPr>
+          <w:p/>
+        </w:tc>
+        <w:tc>
+          <w:tcPr>
+            <w:tcW w:type="dxa" w:w="3440"/>
+            <w:vAlign w:val="center"/>
+          </w:tcPr>
+          <w:p>
+            <w:r>
+              <w:t>Share resources securely with a third party</w:t>
+            </w:r>
+          </w:p>
+        </w:tc>
+      </w:tr>
+      <w:tr>
+        <w:tc>
+          <w:tcPr>
+            <w:tcW w:type="dxa" w:w="3440"/>
+            <w:vMerge/>
+          </w:tcPr>
+          <w:p/>
+        </w:tc>
+        <w:tc>
+          <w:tcPr>
+            <w:tcW w:type="dxa" w:w="3440"/>
+            <w:vMerge/>
+          </w:tcPr>
+          <w:p/>
+        </w:tc>
+        <w:tc>
+          <w:tcPr>
+            <w:tcW w:type="dxa" w:w="3440"/>
+            <w:vAlign w:val="center"/>
+          </w:tcPr>
+          <w:p>
+            <w:r>
+              <w:t>Manage access based on life cycle</w:t>
+            </w:r>
+          </w:p>
+        </w:tc>
+      </w:tr>
+      <w:tr>
+        <w:tc>
+          <w:tcPr>
+            <w:tcW w:type="dxa" w:w="3440"/>
+            <w:vMerge/>
+          </w:tcPr>
+          <w:p/>
+        </w:tc>
+        <w:tc>
+          <w:tcPr>
+            <w:tcW w:type="dxa" w:w="3440"/>
+            <w:vMerge/>
+          </w:tcPr>
+          <w:p/>
+        </w:tc>
+        <w:tc>
+          <w:tcPr>
+            <w:tcW w:type="dxa" w:w="3440"/>
+            <w:vAlign w:val="center"/>
+          </w:tcPr>
+          <w:p>
+            <w:r>
+              <w:t>Analyze public and cross-account access</w:t>
+            </w:r>
+          </w:p>
+        </w:tc>
+      </w:tr>
+      <w:tr>
+        <w:tc>
+          <w:tcPr>
+            <w:tcW w:type="dxa" w:w="3440"/>
+            <w:vMerge/>
+          </w:tcPr>
+          <w:p/>
+        </w:tc>
+        <w:tc>
+          <w:tcPr>
+            <w:tcW w:type="dxa" w:w="3440"/>
+            <w:vMerge/>
+          </w:tcPr>
+          <w:p/>
+        </w:tc>
+        <w:tc>
+          <w:tcPr>
+            <w:tcW w:type="dxa" w:w="3440"/>
+            <w:vAlign w:val="center"/>
+          </w:tcPr>
+          <w:p>
+            <w:r>
+              <w:t>None of these</w:t>
+            </w:r>
+          </w:p>
+        </w:tc>
+      </w:tr>
+      <w:tr>
+        <w:tc>
+          <w:tcPr>
+            <w:tcW w:type="dxa" w:w="3440"/>
+            <w:vMerge w:val="restart"/>
+            <w:vAlign w:val="center"/>
+          </w:tcPr>
+          <w:p>
+            <w:r>
+              <w:t>Security</w:t>
+            </w:r>
+          </w:p>
+        </w:tc>
+        <w:tc>
+          <w:tcPr>
+            <w:tcW w:type="dxa" w:w="3440"/>
+            <w:vMerge w:val="restart"/>
+            <w:vAlign w:val="center"/>
+          </w:tcPr>
+          <w:p>
+            <w:r>
+              <w:t>SEC 5. How do you protect your network resources?</w:t>
+            </w:r>
+          </w:p>
+        </w:tc>
+        <w:tc>
+          <w:tcPr>
+            <w:tcW w:type="dxa" w:w="3440"/>
+            <w:vAlign w:val="center"/>
+          </w:tcPr>
+          <w:p>
+            <w:r>
+              <w:t>Automate network protection</w:t>
+            </w:r>
+          </w:p>
+        </w:tc>
+      </w:tr>
+      <w:tr>
+        <w:tc>
+          <w:tcPr>
+            <w:tcW w:type="dxa" w:w="3440"/>
+            <w:vMerge/>
+          </w:tcPr>
+          <w:p/>
+        </w:tc>
+        <w:tc>
+          <w:tcPr>
+            <w:tcW w:type="dxa" w:w="3440"/>
+            <w:vMerge/>
+          </w:tcPr>
+          <w:p/>
+        </w:tc>
+        <w:tc>
+          <w:tcPr>
+            <w:tcW w:type="dxa" w:w="3440"/>
+            <w:vAlign w:val="center"/>
+          </w:tcPr>
+          <w:p>
+            <w:r>
+              <w:t>Implement inspection and protection</w:t>
+            </w:r>
+          </w:p>
+        </w:tc>
+      </w:tr>
+      <w:tr>
+        <w:tc>
+          <w:tcPr>
+            <w:tcW w:type="dxa" w:w="3440"/>
+            <w:vMerge/>
+          </w:tcPr>
+          <w:p/>
+        </w:tc>
+        <w:tc>
+          <w:tcPr>
+            <w:tcW w:type="dxa" w:w="3440"/>
+            <w:vMerge/>
+          </w:tcPr>
+          <w:p/>
+        </w:tc>
+        <w:tc>
+          <w:tcPr>
+            <w:tcW w:type="dxa" w:w="3440"/>
+            <w:vAlign w:val="center"/>
+          </w:tcPr>
+          <w:p>
+            <w:r>
+              <w:t>None of these</w:t>
+            </w:r>
+          </w:p>
+        </w:tc>
+      </w:tr>
+      <w:tr>
+        <w:tc>
+          <w:tcPr>
+            <w:tcW w:type="dxa" w:w="3440"/>
+            <w:vMerge w:val="restart"/>
+            <w:vAlign w:val="center"/>
+          </w:tcPr>
+          <w:p>
+            <w:r>
+              <w:t>Security</w:t>
+            </w:r>
+          </w:p>
+        </w:tc>
+        <w:tc>
+          <w:tcPr>
+            <w:tcW w:type="dxa" w:w="3440"/>
+            <w:vMerge w:val="restart"/>
+            <w:vAlign w:val="center"/>
+          </w:tcPr>
+          <w:p>
+            <w:r>
+              <w:t>SEC 7. How do you classify your data?</w:t>
+            </w:r>
+          </w:p>
+        </w:tc>
+        <w:tc>
+          <w:tcPr>
+            <w:tcW w:type="dxa" w:w="3440"/>
+            <w:vAlign w:val="center"/>
+          </w:tcPr>
+          <w:p>
+            <w:r>
+              <w:t>Automate identification and classification</w:t>
+            </w:r>
+          </w:p>
+        </w:tc>
+      </w:tr>
+      <w:tr>
+        <w:tc>
+          <w:tcPr>
+            <w:tcW w:type="dxa" w:w="3440"/>
+            <w:vMerge/>
+          </w:tcPr>
+          <w:p/>
+        </w:tc>
+        <w:tc>
+          <w:tcPr>
+            <w:tcW w:type="dxa" w:w="3440"/>
+            <w:vMerge/>
+          </w:tcPr>
+          <w:p/>
+        </w:tc>
+        <w:tc>
+          <w:tcPr>
+            <w:tcW w:type="dxa" w:w="3440"/>
+            <w:vAlign w:val="center"/>
+          </w:tcPr>
+          <w:p>
+            <w:r>
+              <w:t>None of these</w:t>
+            </w:r>
+          </w:p>
+        </w:tc>
+      </w:tr>
+      <w:tr>
+        <w:tc>
+          <w:tcPr>
+            <w:tcW w:type="dxa" w:w="3440"/>
+            <w:vMerge w:val="restart"/>
+            <w:vAlign w:val="center"/>
+          </w:tcPr>
+          <w:p>
+            <w:r>
+              <w:t>Security</w:t>
+            </w:r>
+          </w:p>
+        </w:tc>
+        <w:tc>
+          <w:tcPr>
+            <w:tcW w:type="dxa" w:w="3440"/>
+            <w:vMerge w:val="restart"/>
+            <w:vAlign w:val="center"/>
+          </w:tcPr>
+          <w:p>
+            <w:r>
+              <w:t>SEC 8. How do you protect your data at rest?</w:t>
+            </w:r>
+          </w:p>
+        </w:tc>
+        <w:tc>
+          <w:tcPr>
+            <w:tcW w:type="dxa" w:w="3440"/>
+            <w:vAlign w:val="center"/>
+          </w:tcPr>
+          <w:p>
+            <w:r>
+              <w:t>Automate data at rest protection</w:t>
+            </w:r>
+          </w:p>
+        </w:tc>
+      </w:tr>
+      <w:tr>
+        <w:tc>
+          <w:tcPr>
+            <w:tcW w:type="dxa" w:w="3440"/>
+            <w:vMerge/>
+          </w:tcPr>
+          <w:p/>
+        </w:tc>
+        <w:tc>
+          <w:tcPr>
+            <w:tcW w:type="dxa" w:w="3440"/>
+            <w:vMerge/>
+          </w:tcPr>
+          <w:p/>
+        </w:tc>
+        <w:tc>
+          <w:tcPr>
+            <w:tcW w:type="dxa" w:w="3440"/>
+            <w:vAlign w:val="center"/>
+          </w:tcPr>
+          <w:p>
+            <w:r>
+              <w:t>Enforce access control</w:t>
+            </w:r>
+          </w:p>
+        </w:tc>
+      </w:tr>
+      <w:tr>
+        <w:tc>
+          <w:tcPr>
+            <w:tcW w:type="dxa" w:w="3440"/>
+            <w:vMerge/>
+          </w:tcPr>
+          <w:p/>
+        </w:tc>
+        <w:tc>
+          <w:tcPr>
+            <w:tcW w:type="dxa" w:w="3440"/>
+            <w:vMerge/>
+          </w:tcPr>
+          <w:p/>
+        </w:tc>
+        <w:tc>
+          <w:tcPr>
+            <w:tcW w:type="dxa" w:w="3440"/>
+            <w:vAlign w:val="center"/>
+          </w:tcPr>
+          <w:p>
+            <w:r>
+              <w:t>Use mechanisms to keep people away from data</w:t>
+            </w:r>
+          </w:p>
+        </w:tc>
+      </w:tr>
+      <w:tr>
+        <w:tc>
+          <w:tcPr>
+            <w:tcW w:type="dxa" w:w="3440"/>
+            <w:vMerge/>
+          </w:tcPr>
+          <w:p/>
+        </w:tc>
+        <w:tc>
+          <w:tcPr>
+            <w:tcW w:type="dxa" w:w="3440"/>
+            <w:vMerge/>
+          </w:tcPr>
+          <w:p/>
+        </w:tc>
+        <w:tc>
+          <w:tcPr>
+            <w:tcW w:type="dxa" w:w="3440"/>
+            <w:vAlign w:val="center"/>
+          </w:tcPr>
+          <w:p>
+            <w:r>
+              <w:t>None of these</w:t>
+            </w:r>
+          </w:p>
+        </w:tc>
+      </w:tr>
+      <w:tr>
+        <w:tc>
+          <w:tcPr>
+            <w:tcW w:type="dxa" w:w="3440"/>
+            <w:vMerge w:val="restart"/>
+            <w:vAlign w:val="center"/>
+          </w:tcPr>
+          <w:p>
+            <w:r>
+              <w:t>Security</w:t>
+            </w:r>
+          </w:p>
+        </w:tc>
+        <w:tc>
+          <w:tcPr>
+            <w:tcW w:type="dxa" w:w="3440"/>
+            <w:vMerge w:val="restart"/>
+            <w:vAlign w:val="center"/>
+          </w:tcPr>
+          <w:p>
+            <w:r>
+              <w:t>SEC 10. How do you anticipate, respond to, and recover from incidents?</w:t>
+            </w:r>
+          </w:p>
+        </w:tc>
+        <w:tc>
+          <w:tcPr>
+            <w:tcW w:type="dxa" w:w="3440"/>
+            <w:vAlign w:val="center"/>
+          </w:tcPr>
+          <w:p>
+            <w:r>
+              <w:t>Automate containment capability</w:t>
+            </w:r>
+          </w:p>
+        </w:tc>
+      </w:tr>
+      <w:tr>
+        <w:tc>
+          <w:tcPr>
+            <w:tcW w:type="dxa" w:w="3440"/>
+            <w:vMerge/>
+          </w:tcPr>
+          <w:p/>
+        </w:tc>
+        <w:tc>
+          <w:tcPr>
+            <w:tcW w:type="dxa" w:w="3440"/>
+            <w:vMerge/>
+          </w:tcPr>
+          <w:p/>
+        </w:tc>
+        <w:tc>
+          <w:tcPr>
+            <w:tcW w:type="dxa" w:w="3440"/>
+            <w:vAlign w:val="center"/>
+          </w:tcPr>
+          <w:p>
+            <w:r>
+              <w:t>None of these</w:t>
+            </w:r>
+          </w:p>
+        </w:tc>
+      </w:tr>
+      <w:tr>
+        <w:tc>
+          <w:tcPr>
+            <w:tcW w:type="dxa" w:w="3440"/>
+            <w:vMerge w:val="restart"/>
+            <w:vAlign w:val="center"/>
+          </w:tcPr>
+          <w:p>
+            <w:r>
+              <w:t>Reliability</w:t>
+            </w:r>
+          </w:p>
+        </w:tc>
+        <w:tc>
+          <w:tcPr>
+            <w:tcW w:type="dxa" w:w="3440"/>
+            <w:vMerge w:val="restart"/>
+            <w:vAlign w:val="center"/>
+          </w:tcPr>
+          <w:p>
+            <w:r>
+              <w:t>REL 1. How do you manage service quotas and constraints?</w:t>
+            </w:r>
+          </w:p>
+        </w:tc>
+        <w:tc>
+          <w:tcPr>
+            <w:tcW w:type="dxa" w:w="3440"/>
+            <w:vAlign w:val="center"/>
+          </w:tcPr>
+          <w:p>
+            <w:r>
+              <w:t>Automate quota management</w:t>
+            </w:r>
+          </w:p>
+        </w:tc>
+      </w:tr>
+      <w:tr>
+        <w:tc>
+          <w:tcPr>
+            <w:tcW w:type="dxa" w:w="3440"/>
+            <w:vMerge/>
+          </w:tcPr>
+          <w:p/>
+        </w:tc>
+        <w:tc>
+          <w:tcPr>
+            <w:tcW w:type="dxa" w:w="3440"/>
+            <w:vMerge/>
+          </w:tcPr>
+          <w:p/>
+        </w:tc>
+        <w:tc>
+          <w:tcPr>
+            <w:tcW w:type="dxa" w:w="3440"/>
+            <w:vAlign w:val="center"/>
+          </w:tcPr>
+          <w:p>
+            <w:r>
+              <w:t>None of these</w:t>
+            </w:r>
+          </w:p>
+        </w:tc>
+      </w:tr>
+      <w:tr>
+        <w:tc>
+          <w:tcPr>
+            <w:tcW w:type="dxa" w:w="3440"/>
+            <w:vMerge w:val="restart"/>
+            <w:vAlign w:val="center"/>
+          </w:tcPr>
+          <w:p>
+            <w:r>
+              <w:t>Reliability</w:t>
+            </w:r>
+          </w:p>
+        </w:tc>
+        <w:tc>
+          <w:tcPr>
+            <w:tcW w:type="dxa" w:w="3440"/>
+            <w:vMerge w:val="restart"/>
+            <w:vAlign w:val="center"/>
+          </w:tcPr>
+          <w:p>
+            <w:r>
+              <w:t>REL 4. How do you design interactions in a distributed system to prevent failures?</w:t>
+            </w:r>
+          </w:p>
+        </w:tc>
+        <w:tc>
+          <w:tcPr>
+            <w:tcW w:type="dxa" w:w="3440"/>
+            <w:vAlign w:val="center"/>
+          </w:tcPr>
+          <w:p>
+            <w:r>
+              <w:t>Make all responses idempotent</w:t>
+            </w:r>
+          </w:p>
+        </w:tc>
+      </w:tr>
+      <w:tr>
+        <w:tc>
+          <w:tcPr>
+            <w:tcW w:type="dxa" w:w="3440"/>
+            <w:vMerge/>
+          </w:tcPr>
+          <w:p/>
+        </w:tc>
+        <w:tc>
+          <w:tcPr>
+            <w:tcW w:type="dxa" w:w="3440"/>
+            <w:vMerge/>
+          </w:tcPr>
+          <w:p/>
+        </w:tc>
+        <w:tc>
+          <w:tcPr>
+            <w:tcW w:type="dxa" w:w="3440"/>
+            <w:vAlign w:val="center"/>
+          </w:tcPr>
+          <w:p>
+            <w:r>
+              <w:t>Do constant work</w:t>
+            </w:r>
+          </w:p>
+        </w:tc>
+      </w:tr>
+      <w:tr>
+        <w:tc>
+          <w:tcPr>
+            <w:tcW w:type="dxa" w:w="3440"/>
+            <w:vMerge/>
+          </w:tcPr>
+          <w:p/>
+        </w:tc>
+        <w:tc>
+          <w:tcPr>
+            <w:tcW w:type="dxa" w:w="3440"/>
+            <w:vMerge/>
+          </w:tcPr>
+          <w:p/>
+        </w:tc>
+        <w:tc>
+          <w:tcPr>
+            <w:tcW w:type="dxa" w:w="3440"/>
+            <w:vAlign w:val="center"/>
+          </w:tcPr>
+          <w:p>
+            <w:r>
+              <w:t>None of these</w:t>
+            </w:r>
+          </w:p>
+        </w:tc>
+      </w:tr>
+      <w:tr>
+        <w:tc>
+          <w:tcPr>
+            <w:tcW w:type="dxa" w:w="3440"/>
+            <w:vMerge w:val="restart"/>
+            <w:vAlign w:val="center"/>
+          </w:tcPr>
+          <w:p>
+            <w:r>
+              <w:t>Reliability</w:t>
+            </w:r>
+          </w:p>
+        </w:tc>
+        <w:tc>
+          <w:tcPr>
+            <w:tcW w:type="dxa" w:w="3440"/>
+            <w:vMerge w:val="restart"/>
+            <w:vAlign w:val="center"/>
+          </w:tcPr>
+          <w:p>
+            <w:r>
+              <w:t>REL 7. How do you design your workload to adapt to changes in demand?</w:t>
+            </w:r>
+          </w:p>
+        </w:tc>
+        <w:tc>
+          <w:tcPr>
+            <w:tcW w:type="dxa" w:w="3440"/>
+            <w:vAlign w:val="center"/>
+          </w:tcPr>
+          <w:p>
+            <w:r>
+              <w:t>Load test your workload</w:t>
+            </w:r>
+          </w:p>
+        </w:tc>
+      </w:tr>
+      <w:tr>
+        <w:tc>
+          <w:tcPr>
+            <w:tcW w:type="dxa" w:w="3440"/>
+            <w:vMerge/>
+          </w:tcPr>
+          <w:p/>
+        </w:tc>
+        <w:tc>
+          <w:tcPr>
+            <w:tcW w:type="dxa" w:w="3440"/>
+            <w:vMerge/>
+          </w:tcPr>
+          <w:p/>
+        </w:tc>
+        <w:tc>
+          <w:tcPr>
+            <w:tcW w:type="dxa" w:w="3440"/>
+            <w:vAlign w:val="center"/>
+          </w:tcPr>
+          <w:p>
+            <w:r>
+              <w:t>None of these</w:t>
+            </w:r>
+          </w:p>
+        </w:tc>
+      </w:tr>
+      <w:tr>
+        <w:tc>
+          <w:tcPr>
+            <w:tcW w:type="dxa" w:w="3440"/>
+            <w:vMerge w:val="restart"/>
+            <w:vAlign w:val="center"/>
+          </w:tcPr>
+          <w:p>
+            <w:r>
+              <w:t>Reliability</w:t>
+            </w:r>
+          </w:p>
+        </w:tc>
+        <w:tc>
+          <w:tcPr>
+            <w:tcW w:type="dxa" w:w="3440"/>
+            <w:vMerge w:val="restart"/>
+            <w:vAlign w:val="center"/>
+          </w:tcPr>
+          <w:p>
+            <w:r>
+              <w:t>REL 8. How do you implement change?</w:t>
+            </w:r>
+          </w:p>
+        </w:tc>
+        <w:tc>
+          <w:tcPr>
+            <w:tcW w:type="dxa" w:w="3440"/>
+            <w:vAlign w:val="center"/>
+          </w:tcPr>
+          <w:p>
+            <w:r>
+              <w:t>Integrate resiliency testing as part of your deployment</w:t>
+            </w:r>
+          </w:p>
+        </w:tc>
+      </w:tr>
+      <w:tr>
+        <w:tc>
+          <w:tcPr>
+            <w:tcW w:type="dxa" w:w="3440"/>
+            <w:vMerge/>
+          </w:tcPr>
+          <w:p/>
+        </w:tc>
+        <w:tc>
+          <w:tcPr>
+            <w:tcW w:type="dxa" w:w="3440"/>
+            <w:vMerge/>
+          </w:tcPr>
+          <w:p/>
+        </w:tc>
+        <w:tc>
+          <w:tcPr>
+            <w:tcW w:type="dxa" w:w="3440"/>
+            <w:vAlign w:val="center"/>
+          </w:tcPr>
+          <w:p>
+            <w:r>
+              <w:t>None of these</w:t>
+            </w:r>
+          </w:p>
+        </w:tc>
+      </w:tr>
+      <w:tr>
+        <w:tc>
+          <w:tcPr>
+            <w:tcW w:type="dxa" w:w="3440"/>
+            <w:vMerge w:val="restart"/>
+            <w:vAlign w:val="center"/>
+          </w:tcPr>
+          <w:p>
+            <w:r>
+              <w:t>Performance Efficiency</w:t>
+            </w:r>
+          </w:p>
+        </w:tc>
+        <w:tc>
+          <w:tcPr>
+            <w:tcW w:type="dxa" w:w="3440"/>
+            <w:vMerge w:val="restart"/>
+            <w:vAlign w:val="center"/>
+          </w:tcPr>
+          <w:p>
+            <w:r>
+              <w:t>PERF 1. How do you select the best performing architecture?</w:t>
+            </w:r>
+          </w:p>
+        </w:tc>
+        <w:tc>
+          <w:tcPr>
+            <w:tcW w:type="dxa" w:w="3440"/>
+            <w:vAlign w:val="center"/>
+          </w:tcPr>
+          <w:p>
+            <w:r>
+              <w:t>Benchmark existing workloads</w:t>
+            </w:r>
+          </w:p>
+        </w:tc>
+      </w:tr>
+      <w:tr>
+        <w:tc>
+          <w:tcPr>
+            <w:tcW w:type="dxa" w:w="3440"/>
+            <w:vMerge/>
+          </w:tcPr>
+          <w:p/>
+        </w:tc>
+        <w:tc>
+          <w:tcPr>
+            <w:tcW w:type="dxa" w:w="3440"/>
+            <w:vMerge/>
+          </w:tcPr>
+          <w:p/>
+        </w:tc>
+        <w:tc>
+          <w:tcPr>
+            <w:tcW w:type="dxa" w:w="3440"/>
+            <w:vAlign w:val="center"/>
+          </w:tcPr>
+          <w:p>
+            <w:r>
+              <w:t>Load test your workload</w:t>
+            </w:r>
+          </w:p>
+        </w:tc>
+      </w:tr>
+      <w:tr>
+        <w:tc>
+          <w:tcPr>
+            <w:tcW w:type="dxa" w:w="3440"/>
+            <w:vMerge/>
+          </w:tcPr>
+          <w:p/>
+        </w:tc>
+        <w:tc>
+          <w:tcPr>
+            <w:tcW w:type="dxa" w:w="3440"/>
+            <w:vMerge/>
+          </w:tcPr>
+          <w:p/>
+        </w:tc>
+        <w:tc>
+          <w:tcPr>
+            <w:tcW w:type="dxa" w:w="3440"/>
+            <w:vAlign w:val="center"/>
+          </w:tcPr>
+          <w:p>
+            <w:r>
+              <w:t>None of these</w:t>
+            </w:r>
+          </w:p>
+        </w:tc>
+      </w:tr>
+      <w:tr>
+        <w:tc>
+          <w:tcPr>
+            <w:tcW w:type="dxa" w:w="3440"/>
+            <w:vMerge w:val="restart"/>
+            <w:vAlign w:val="center"/>
+          </w:tcPr>
+          <w:p>
+            <w:r>
+              <w:t>Cost Optimisation</w:t>
+            </w:r>
+          </w:p>
+        </w:tc>
+        <w:tc>
+          <w:tcPr>
+            <w:tcW w:type="dxa" w:w="3440"/>
+            <w:vMerge w:val="restart"/>
+            <w:vAlign w:val="center"/>
+          </w:tcPr>
+          <w:p>
+            <w:r>
+              <w:t>COST 1. How do you implement cloud financial management?</w:t>
+            </w:r>
+          </w:p>
+        </w:tc>
+        <w:tc>
+          <w:tcPr>
+            <w:tcW w:type="dxa" w:w="3440"/>
+            <w:vAlign w:val="center"/>
+          </w:tcPr>
+          <w:p>
+            <w:r>
+              <w:t>Quantify business value from cost optimization</w:t>
+            </w:r>
+          </w:p>
+        </w:tc>
+      </w:tr>
+      <w:tr>
+        <w:tc>
+          <w:tcPr>
+            <w:tcW w:type="dxa" w:w="3440"/>
+            <w:vMerge/>
+          </w:tcPr>
+          <w:p/>
+        </w:tc>
+        <w:tc>
+          <w:tcPr>
+            <w:tcW w:type="dxa" w:w="3440"/>
+            <w:vMerge/>
+          </w:tcPr>
+          <w:p/>
+        </w:tc>
+        <w:tc>
+          <w:tcPr>
+            <w:tcW w:type="dxa" w:w="3440"/>
+            <w:vAlign w:val="center"/>
+          </w:tcPr>
+          <w:p>
+            <w:r>
+              <w:t>Report and notify on cost optimization</w:t>
+            </w:r>
+          </w:p>
+        </w:tc>
+      </w:tr>
+      <w:tr>
+        <w:tc>
+          <w:tcPr>
+            <w:tcW w:type="dxa" w:w="3440"/>
+            <w:vMerge/>
+          </w:tcPr>
+          <w:p/>
+        </w:tc>
+        <w:tc>
+          <w:tcPr>
+            <w:tcW w:type="dxa" w:w="3440"/>
+            <w:vMerge/>
+          </w:tcPr>
+          <w:p/>
+        </w:tc>
+        <w:tc>
+          <w:tcPr>
+            <w:tcW w:type="dxa" w:w="3440"/>
+            <w:vAlign w:val="center"/>
+          </w:tcPr>
+          <w:p>
+            <w:r>
+              <w:t>Create a cost-aware culture</w:t>
+            </w:r>
+          </w:p>
+        </w:tc>
+      </w:tr>
+      <w:tr>
+        <w:tc>
+          <w:tcPr>
+            <w:tcW w:type="dxa" w:w="3440"/>
+            <w:vMerge/>
+          </w:tcPr>
+          <w:p/>
+        </w:tc>
+        <w:tc>
+          <w:tcPr>
+            <w:tcW w:type="dxa" w:w="3440"/>
+            <w:vMerge/>
+          </w:tcPr>
+          <w:p/>
+        </w:tc>
+        <w:tc>
+          <w:tcPr>
+            <w:tcW w:type="dxa" w:w="3440"/>
+            <w:vAlign w:val="center"/>
+          </w:tcPr>
+          <w:p>
+            <w:r>
+              <w:t>None of these</w:t>
+            </w:r>
+          </w:p>
+        </w:tc>
+      </w:tr>
+      <w:tr>
+        <w:tc>
+          <w:tcPr>
+            <w:tcW w:type="dxa" w:w="3440"/>
+            <w:vMerge w:val="restart"/>
+            <w:vAlign w:val="center"/>
+          </w:tcPr>
+          <w:p>
+            <w:r>
+              <w:t>Cost Optimisation</w:t>
+            </w:r>
+          </w:p>
+        </w:tc>
+        <w:tc>
+          <w:tcPr>
+            <w:tcW w:type="dxa" w:w="3440"/>
+            <w:vMerge w:val="restart"/>
+            <w:vAlign w:val="center"/>
+          </w:tcPr>
+          <w:p>
+            <w:r>
+              <w:t>COST 9. How do you manage demand, and supply resources?</w:t>
+            </w:r>
+          </w:p>
+        </w:tc>
+        <w:tc>
+          <w:tcPr>
+            <w:tcW w:type="dxa" w:w="3440"/>
+            <w:vAlign w:val="center"/>
+          </w:tcPr>
+          <w:p>
+            <w:r>
+              <w:t>Implement a buffer or throttle to manage demand</w:t>
+            </w:r>
+          </w:p>
+        </w:tc>
+      </w:tr>
+      <w:tr>
+        <w:tc>
+          <w:tcPr>
+            <w:tcW w:type="dxa" w:w="3440"/>
+            <w:vMerge/>
+          </w:tcPr>
+          <w:p/>
+        </w:tc>
+        <w:tc>
+          <w:tcPr>
+            <w:tcW w:type="dxa" w:w="3440"/>
+            <w:vMerge/>
+          </w:tcPr>
+          <w:p/>
+        </w:tc>
+        <w:tc>
+          <w:tcPr>
+            <w:tcW w:type="dxa" w:w="3440"/>
+            <w:vAlign w:val="center"/>
+          </w:tcPr>
+          <w:p>
+            <w:r>
+              <w:t>Supply resources dynamically</w:t>
+            </w:r>
+          </w:p>
+        </w:tc>
+      </w:tr>
+      <w:tr>
+        <w:tc>
+          <w:tcPr>
+            <w:tcW w:type="dxa" w:w="3440"/>
+            <w:vMerge/>
+          </w:tcPr>
+          <w:p/>
+        </w:tc>
+        <w:tc>
+          <w:tcPr>
+            <w:tcW w:type="dxa" w:w="3440"/>
+            <w:vMerge/>
+          </w:tcPr>
+          <w:p/>
+        </w:tc>
+        <w:tc>
+          <w:tcPr>
+            <w:tcW w:type="dxa" w:w="3440"/>
+            <w:vAlign w:val="center"/>
+          </w:tcPr>
+          <w:p>
+            <w:r>
+              <w:t>None of these</w:t>
+            </w:r>
+          </w:p>
+        </w:tc>
+      </w:tr>
+      <w:tr>
+        <w:tc>
+          <w:tcPr>
+            <w:tcW w:type="dxa" w:w="3440"/>
+            <w:vAlign w:val="center"/>
+          </w:tcPr>
+          <w:p>
+            <w:r>
+              <w:t>Sustainability</w:t>
+            </w:r>
+          </w:p>
+        </w:tc>
+        <w:tc>
+          <w:tcPr>
+            <w:tcW w:type="dxa" w:w="3440"/>
+            <w:vAlign w:val="center"/>
+          </w:tcPr>
+          <w:p>
+            <w:r>
+              <w:t>SUS 1. How do you select Regions for your workload?</w:t>
+            </w:r>
+          </w:p>
+        </w:tc>
+        <w:tc>
+          <w:tcPr>
+            <w:tcW w:type="dxa" w:w="3440"/>
+            <w:vAlign w:val="center"/>
+          </w:tcPr>
+          <w:p>
+            <w:r>
+              <w:t>Choose Region based on both business requirements and sustainability goals</w:t>
+            </w:r>
+          </w:p>
+        </w:tc>
+      </w:tr>
+      <w:tr>
+        <w:tc>
+          <w:tcPr>
+            <w:tcW w:type="dxa" w:w="3440"/>
+            <w:vMerge w:val="restart"/>
+            <w:vAlign w:val="center"/>
+          </w:tcPr>
+          <w:p>
+            <w:r>
+              <w:t>Sustainability</w:t>
+            </w:r>
+          </w:p>
+        </w:tc>
+        <w:tc>
+          <w:tcPr>
+            <w:tcW w:type="dxa" w:w="3440"/>
+            <w:vMerge w:val="restart"/>
+            <w:vAlign w:val="center"/>
+          </w:tcPr>
+          <w:p>
+            <w:r>
+              <w:t>SUS 3. How do you take advantage of software and architecture patterns to support your Sustainability goals?</w:t>
+            </w:r>
+          </w:p>
+        </w:tc>
+        <w:tc>
+          <w:tcPr>
+            <w:tcW w:type="dxa" w:w="3440"/>
+            <w:vAlign w:val="center"/>
+          </w:tcPr>
+          <w:p>
+            <w:r>
+              <w:t>Optimize software and architecture for asynchronous and scheduled jobs</w:t>
+            </w:r>
+          </w:p>
+        </w:tc>
+      </w:tr>
+      <w:tr>
+        <w:tc>
+          <w:tcPr>
+            <w:tcW w:type="dxa" w:w="3440"/>
+            <w:vMerge/>
+          </w:tcPr>
+          <w:p/>
+        </w:tc>
+        <w:tc>
+          <w:tcPr>
+            <w:tcW w:type="dxa" w:w="3440"/>
+            <w:vMerge/>
+          </w:tcPr>
+          <w:p/>
+        </w:tc>
+        <w:tc>
+          <w:tcPr>
+            <w:tcW w:type="dxa" w:w="3440"/>
+            <w:vAlign w:val="center"/>
+          </w:tcPr>
+          <w:p>
+            <w:r>
+              <w:t>Optimize areas of code that consume the most time or resources</w:t>
+            </w:r>
+          </w:p>
+        </w:tc>
+      </w:tr>
+      <w:tr>
+        <w:tc>
+          <w:tcPr>
+            <w:tcW w:type="dxa" w:w="3440"/>
+            <w:vMerge/>
+          </w:tcPr>
+          <w:p/>
+        </w:tc>
+        <w:tc>
+          <w:tcPr>
+            <w:tcW w:type="dxa" w:w="3440"/>
+            <w:vMerge/>
+          </w:tcPr>
+          <w:p/>
+        </w:tc>
+        <w:tc>
+          <w:tcPr>
+            <w:tcW w:type="dxa" w:w="3440"/>
+            <w:vAlign w:val="center"/>
+          </w:tcPr>
+          <w:p>
+            <w:r>
+              <w:t>Optimize impact on devices and equipment</w:t>
+            </w:r>
+          </w:p>
+        </w:tc>
+      </w:tr>
+      <w:tr>
+        <w:tc>
+          <w:tcPr>
+            <w:tcW w:type="dxa" w:w="3440"/>
+            <w:vMerge/>
+          </w:tcPr>
+          <w:p/>
+        </w:tc>
+        <w:tc>
+          <w:tcPr>
+            <w:tcW w:type="dxa" w:w="3440"/>
+            <w:vMerge/>
+          </w:tcPr>
+          <w:p/>
+        </w:tc>
+        <w:tc>
+          <w:tcPr>
+            <w:tcW w:type="dxa" w:w="3440"/>
+            <w:vAlign w:val="center"/>
+          </w:tcPr>
+          <w:p>
+            <w:r>
+              <w:t>None of these</w:t>
+            </w:r>
+          </w:p>
+        </w:tc>
+      </w:tr>
+      <w:tr>
+        <w:tc>
+          <w:tcPr>
+            <w:tcW w:type="dxa" w:w="3440"/>
+            <w:vMerge w:val="restart"/>
+            <w:vAlign w:val="center"/>
+          </w:tcPr>
+          <w:p>
+            <w:r>
+              <w:t>Sustainability</w:t>
+            </w:r>
+          </w:p>
+        </w:tc>
+        <w:tc>
+          <w:tcPr>
+            <w:tcW w:type="dxa" w:w="3440"/>
+            <w:vMerge w:val="restart"/>
+            <w:vAlign w:val="center"/>
+          </w:tcPr>
+          <w:p>
+            <w:r>
+              <w:t>SUS 4. How do you take advantage of data management policies and patterns to support your Sustainability goals?</w:t>
+            </w:r>
+          </w:p>
+        </w:tc>
+        <w:tc>
+          <w:tcPr>
+            <w:tcW w:type="dxa" w:w="3440"/>
+            <w:vAlign w:val="center"/>
+          </w:tcPr>
+          <w:p>
+            <w:r>
+              <w:t>Implement a data classification policy</w:t>
+            </w:r>
+          </w:p>
+        </w:tc>
+      </w:tr>
+      <w:tr>
+        <w:tc>
+          <w:tcPr>
+            <w:tcW w:type="dxa" w:w="3440"/>
+            <w:vMerge/>
+          </w:tcPr>
+          <w:p/>
+        </w:tc>
+        <w:tc>
+          <w:tcPr>
+            <w:tcW w:type="dxa" w:w="3440"/>
+            <w:vMerge/>
+          </w:tcPr>
+          <w:p/>
+        </w:tc>
+        <w:tc>
+          <w:tcPr>
+            <w:tcW w:type="dxa" w:w="3440"/>
+            <w:vAlign w:val="center"/>
+          </w:tcPr>
+          <w:p>
+            <w:r>
+              <w:t>Use policies to manage the lifecycle of your datasets</w:t>
+            </w:r>
+          </w:p>
+        </w:tc>
+      </w:tr>
+      <w:tr>
+        <w:tc>
+          <w:tcPr>
+            <w:tcW w:type="dxa" w:w="3440"/>
+            <w:vMerge/>
+          </w:tcPr>
+          <w:p/>
+        </w:tc>
+        <w:tc>
+          <w:tcPr>
+            <w:tcW w:type="dxa" w:w="3440"/>
+            <w:vMerge/>
+          </w:tcPr>
+          <w:p/>
+        </w:tc>
+        <w:tc>
+          <w:tcPr>
+            <w:tcW w:type="dxa" w:w="3440"/>
+            <w:vAlign w:val="center"/>
+          </w:tcPr>
+          <w:p>
+            <w:r>
+              <w:t>Use shared file systems or storage to access common data</w:t>
+            </w:r>
+          </w:p>
+        </w:tc>
+      </w:tr>
+      <w:tr>
+        <w:tc>
+          <w:tcPr>
+            <w:tcW w:type="dxa" w:w="3440"/>
+            <w:vMerge/>
+          </w:tcPr>
+          <w:p/>
+        </w:tc>
+        <w:tc>
+          <w:tcPr>
+            <w:tcW w:type="dxa" w:w="3440"/>
+            <w:vMerge/>
+          </w:tcPr>
+          <w:p/>
+        </w:tc>
+        <w:tc>
+          <w:tcPr>
+            <w:tcW w:type="dxa" w:w="3440"/>
+            <w:vAlign w:val="center"/>
+          </w:tcPr>
+          <w:p>
+            <w:r>
+              <w:t>Minimize data movement across networks</w:t>
+            </w:r>
+          </w:p>
+        </w:tc>
+      </w:tr>
+      <w:tr>
+        <w:tc>
+          <w:tcPr>
+            <w:tcW w:type="dxa" w:w="3440"/>
+            <w:vMerge/>
+          </w:tcPr>
+          <w:p/>
+        </w:tc>
+        <w:tc>
+          <w:tcPr>
+            <w:tcW w:type="dxa" w:w="3440"/>
+            <w:vMerge/>
+          </w:tcPr>
+          <w:p/>
+        </w:tc>
+        <w:tc>
+          <w:tcPr>
+            <w:tcW w:type="dxa" w:w="3440"/>
+            <w:vAlign w:val="center"/>
+          </w:tcPr>
+          <w:p>
+            <w:r>
+              <w:t>Back up data only when difficult to recreate</w:t>
+            </w:r>
+          </w:p>
+        </w:tc>
+      </w:tr>
+      <w:tr>
+        <w:tc>
+          <w:tcPr>
+            <w:tcW w:type="dxa" w:w="3440"/>
+            <w:vMerge/>
+          </w:tcPr>
+          <w:p/>
+        </w:tc>
+        <w:tc>
+          <w:tcPr>
+            <w:tcW w:type="dxa" w:w="3440"/>
+            <w:vMerge/>
+          </w:tcPr>
+          <w:p/>
+        </w:tc>
+        <w:tc>
+          <w:tcPr>
+            <w:tcW w:type="dxa" w:w="3440"/>
+            <w:vAlign w:val="center"/>
+          </w:tcPr>
+          <w:p>
+            <w:r>
+              <w:t>None of these</w:t>
+            </w:r>
+          </w:p>
+        </w:tc>
+      </w:tr>
+      <w:tr>
+        <w:tc>
+          <w:tcPr>
+            <w:tcW w:type="dxa" w:w="3440"/>
+            <w:vMerge w:val="restart"/>
+            <w:vAlign w:val="center"/>
+          </w:tcPr>
+          <w:p>
+            <w:r>
+              <w:t>Sustainability</w:t>
+            </w:r>
+          </w:p>
+        </w:tc>
+        <w:tc>
+          <w:tcPr>
+            <w:tcW w:type="dxa" w:w="3440"/>
+            <w:vMerge w:val="restart"/>
+            <w:vAlign w:val="center"/>
+          </w:tcPr>
+          <w:p>
+            <w:r>
+              <w:t>SUS 5. How do you select and use cloud hardware and services in your architecture to support your Sustainability goals?</w:t>
+            </w:r>
+          </w:p>
+        </w:tc>
+        <w:tc>
+          <w:tcPr>
+            <w:tcW w:type="dxa" w:w="3440"/>
+            <w:vAlign w:val="center"/>
+          </w:tcPr>
+          <w:p>
+            <w:r>
+              <w:t>Optimize your use of hardware-based compute accelerators</w:t>
+            </w:r>
+          </w:p>
+        </w:tc>
+      </w:tr>
+      <w:tr>
+        <w:tc>
+          <w:tcPr>
+            <w:tcW w:type="dxa" w:w="3440"/>
+            <w:vMerge/>
+          </w:tcPr>
+          <w:p/>
+        </w:tc>
+        <w:tc>
+          <w:tcPr>
+            <w:tcW w:type="dxa" w:w="3440"/>
+            <w:vMerge/>
+          </w:tcPr>
+          <w:p/>
+        </w:tc>
+        <w:tc>
+          <w:tcPr>
+            <w:tcW w:type="dxa" w:w="3440"/>
+            <w:vAlign w:val="center"/>
+          </w:tcPr>
+          <w:p>
+            <w:r>
+              <w:t>None of these</w:t>
+            </w:r>
+          </w:p>
+        </w:tc>
+      </w:tr>
+      <w:tr>
+        <w:tc>
+          <w:tcPr>
+            <w:tcW w:type="dxa" w:w="3440"/>
+            <w:vMerge w:val="restart"/>
+            <w:vAlign w:val="center"/>
+          </w:tcPr>
+          <w:p>
+            <w:r>
+              <w:t>Sustainability</w:t>
+            </w:r>
+          </w:p>
+        </w:tc>
+        <w:tc>
+          <w:tcPr>
+            <w:tcW w:type="dxa" w:w="3440"/>
+            <w:vMerge w:val="restart"/>
+            <w:vAlign w:val="center"/>
+          </w:tcPr>
+          <w:p>
+            <w:r>
+              <w:t>SUS 6. How do your organizational processes support your Sustainability goals?</w:t>
+            </w:r>
+          </w:p>
+        </w:tc>
+        <w:tc>
+          <w:tcPr>
+            <w:tcW w:type="dxa" w:w="3440"/>
+            <w:vAlign w:val="center"/>
+          </w:tcPr>
+          <w:p>
+            <w:r>
+              <w:t>Adopt methods that can rapidly introduce sustainability improvements</w:t>
+            </w:r>
+          </w:p>
+        </w:tc>
+      </w:tr>
+      <w:tr>
+        <w:tc>
+          <w:tcPr>
+            <w:tcW w:type="dxa" w:w="3440"/>
+            <w:vMerge/>
+          </w:tcPr>
+          <w:p/>
+        </w:tc>
+        <w:tc>
+          <w:tcPr>
+            <w:tcW w:type="dxa" w:w="3440"/>
+            <w:vMerge/>
+          </w:tcPr>
+          <w:p/>
+        </w:tc>
+        <w:tc>
+          <w:tcPr>
+            <w:tcW w:type="dxa" w:w="3440"/>
+            <w:vAlign w:val="center"/>
+          </w:tcPr>
+          <w:p>
+            <w:r>
+              <w:t>Use managed device farms for testing</w:t>
+            </w:r>
+          </w:p>
+        </w:tc>
+      </w:tr>
+      <w:tr>
+        <w:tc>
+          <w:tcPr>
+            <w:tcW w:type="dxa" w:w="3440"/>
+            <w:vMerge/>
+          </w:tcPr>
+          <w:p/>
+        </w:tc>
+        <w:tc>
+          <w:tcPr>
+            <w:tcW w:type="dxa" w:w="3440"/>
+            <w:vMerge/>
+          </w:tcPr>
+          <w:p/>
+        </w:tc>
+        <w:tc>
+          <w:tcPr>
+            <w:tcW w:type="dxa" w:w="3440"/>
+            <w:vAlign w:val="center"/>
+          </w:tcPr>
+          <w:p>
+            <w:r>
+              <w:t>None of these</w:t>
             </w:r>
           </w:p>
         </w:tc>

</xml_diff>